<commit_message>
beginning debouncing, not working yet
</commit_message>
<xml_diff>
--- a/info.docx
+++ b/info.docx
@@ -110,6 +110,456 @@
           <w:lang w:val="en-CA"/>
         </w:rPr>
       </w:pPr>
+    </w:p>
+    <w:p>
+      <w:pPr>
+        <w:rPr>
+          <w:lang w:val="en-CA"/>
+        </w:rPr>
+      </w:pPr>
+    </w:p>
+    <w:p>
+      <w:pPr>
+        <w:rPr>
+          <w:rStyle w:val="berschrift1Zchn"/>
+        </w:rPr>
+      </w:pPr>
+      <w:r>
+        <w:rPr>
+          <w:rStyle w:val="berschrift1Zchn"/>
+        </w:rPr>
+        <w:t>De</w:t>
+      </w:r>
+      <w:r>
+        <w:rPr>
+          <w:rStyle w:val="berschrift1Zchn"/>
+        </w:rPr>
+        <w:t>-</w:t>
+      </w:r>
+      <w:r>
+        <w:rPr>
+          <w:rStyle w:val="berschrift1Zchn"/>
+        </w:rPr>
+        <w:t>bouncin</w:t>
+      </w:r>
+      <w:r>
+        <w:rPr>
+          <w:rStyle w:val="berschrift1Zchn"/>
+        </w:rPr>
+        <w:t>g</w:t>
+      </w:r>
+    </w:p>
+    <w:p>
+      <w:pPr>
+        <w:rPr>
+          <w:lang w:val="en-CA"/>
+        </w:rPr>
+      </w:pPr>
+      <w:r>
+        <w:rPr>
+          <w:lang w:val="en-CA"/>
+        </w:rPr>
+        <w:t xml:space="preserve">When pressing the </w:t>
+      </w:r>
+      <w:r>
+        <w:rPr>
+          <w:lang w:val="en-CA"/>
+        </w:rPr>
+        <w:t>joystick, there is a b</w:t>
+      </w:r>
+      <w:r>
+        <w:rPr>
+          <w:lang w:val="en-CA"/>
+        </w:rPr>
+        <w:t>utton bounce:</w:t>
+      </w:r>
+      <w:r>
+        <w:rPr>
+          <w:noProof/>
+          <w:lang w:val="en-CA"/>
+        </w:rPr>
+        <w:t xml:space="preserve"> </w:t>
+      </w:r>
+      <w:r>
+        <w:rPr>
+          <w:noProof/>
+        </w:rPr>
+        <w:drawing>
+          <wp:inline distT="0" distB="0" distL="0" distR="0" wp14:anchorId="3F699356" wp14:editId="5ADC1EE8">
+            <wp:extent cx="5760720" cy="1289050"/>
+            <wp:effectExtent l="0" t="0" r="0" b="6350"/>
+            <wp:docPr id="3" name="Grafik 3"/>
+            <wp:cNvGraphicFramePr>
+              <a:graphicFrameLocks xmlns:a="http://schemas.openxmlformats.org/drawingml/2006/main" noChangeAspect="1"/>
+            </wp:cNvGraphicFramePr>
+            <a:graphic xmlns:a="http://schemas.openxmlformats.org/drawingml/2006/main">
+              <a:graphicData uri="http://schemas.openxmlformats.org/drawingml/2006/picture">
+                <pic:pic xmlns:pic="http://schemas.openxmlformats.org/drawingml/2006/picture">
+                  <pic:nvPicPr>
+                    <pic:cNvPr id="1" name=""/>
+                    <pic:cNvPicPr/>
+                  </pic:nvPicPr>
+                  <pic:blipFill>
+                    <a:blip r:embed="rId5"/>
+                    <a:stretch>
+                      <a:fillRect/>
+                    </a:stretch>
+                  </pic:blipFill>
+                  <pic:spPr>
+                    <a:xfrm>
+                      <a:off x="0" y="0"/>
+                      <a:ext cx="5760720" cy="1289050"/>
+                    </a:xfrm>
+                    <a:prstGeom prst="rect">
+                      <a:avLst/>
+                    </a:prstGeom>
+                  </pic:spPr>
+                </pic:pic>
+              </a:graphicData>
+            </a:graphic>
+          </wp:inline>
+        </w:drawing>
+      </w:r>
+    </w:p>
+    <w:p>
+      <w:pPr>
+        <w:rPr>
+          <w:lang w:val="en-CA"/>
+        </w:rPr>
+      </w:pPr>
+      <w:r>
+        <w:rPr>
+          <w:noProof/>
+        </w:rPr>
+        <w:drawing>
+          <wp:inline distT="0" distB="0" distL="0" distR="0" wp14:anchorId="3F239518" wp14:editId="0E994123">
+            <wp:extent cx="5760720" cy="1221105"/>
+            <wp:effectExtent l="0" t="0" r="0" b="0"/>
+            <wp:docPr id="2" name="Grafik 2"/>
+            <wp:cNvGraphicFramePr>
+              <a:graphicFrameLocks xmlns:a="http://schemas.openxmlformats.org/drawingml/2006/main" noChangeAspect="1"/>
+            </wp:cNvGraphicFramePr>
+            <a:graphic xmlns:a="http://schemas.openxmlformats.org/drawingml/2006/main">
+              <a:graphicData uri="http://schemas.openxmlformats.org/drawingml/2006/picture">
+                <pic:pic xmlns:pic="http://schemas.openxmlformats.org/drawingml/2006/picture">
+                  <pic:nvPicPr>
+                    <pic:cNvPr id="1" name=""/>
+                    <pic:cNvPicPr/>
+                  </pic:nvPicPr>
+                  <pic:blipFill>
+                    <a:blip r:embed="rId6"/>
+                    <a:stretch>
+                      <a:fillRect/>
+                    </a:stretch>
+                  </pic:blipFill>
+                  <pic:spPr>
+                    <a:xfrm>
+                      <a:off x="0" y="0"/>
+                      <a:ext cx="5760720" cy="1221105"/>
+                    </a:xfrm>
+                    <a:prstGeom prst="rect">
+                      <a:avLst/>
+                    </a:prstGeom>
+                  </pic:spPr>
+                </pic:pic>
+              </a:graphicData>
+            </a:graphic>
+          </wp:inline>
+        </w:drawing>
+      </w:r>
+    </w:p>
+    <w:p>
+      <w:pPr>
+        <w:rPr>
+          <w:lang w:val="en-CA"/>
+        </w:rPr>
+      </w:pPr>
+      <w:r>
+        <w:rPr>
+          <w:lang w:val="en-CA"/>
+        </w:rPr>
+        <w:t>I used the exit interrupt to detect a rising edge. Code:</w:t>
+      </w:r>
+    </w:p>
+    <w:p>
+      <w:pPr>
+        <w:autoSpaceDE w:val="0"/>
+        <w:autoSpaceDN w:val="0"/>
+        <w:adjustRightInd w:val="0"/>
+        <w:spacing w:after="0" w:line="240" w:lineRule="auto"/>
+        <w:rPr>
+          <w:rFonts w:ascii="Consolas" w:hAnsi="Consolas" w:cs="Consolas"/>
+          <w:sz w:val="20"/>
+          <w:szCs w:val="20"/>
+          <w:lang w:val="en-CA"/>
+        </w:rPr>
+      </w:pPr>
+      <w:r>
+        <w:rPr>
+          <w:rFonts w:ascii="Consolas" w:hAnsi="Consolas" w:cs="Consolas"/>
+          <w:b/>
+          <w:bCs/>
+          <w:color w:val="7F0055"/>
+          <w:sz w:val="20"/>
+          <w:szCs w:val="20"/>
+          <w:lang w:val="en-CA"/>
+        </w:rPr>
+        <w:t>void</w:t>
+      </w:r>
+      <w:r>
+        <w:rPr>
+          <w:rFonts w:ascii="Consolas" w:hAnsi="Consolas" w:cs="Consolas"/>
+          <w:color w:val="000000"/>
+          <w:sz w:val="20"/>
+          <w:szCs w:val="20"/>
+          <w:lang w:val="en-CA"/>
+        </w:rPr>
+        <w:t xml:space="preserve"> </w:t>
+      </w:r>
+      <w:r>
+        <w:rPr>
+          <w:rFonts w:ascii="Consolas" w:hAnsi="Consolas" w:cs="Consolas"/>
+          <w:b/>
+          <w:bCs/>
+          <w:color w:val="000000"/>
+          <w:sz w:val="20"/>
+          <w:szCs w:val="20"/>
+          <w:shd w:val="clear" w:color="auto" w:fill="D4D4D4"/>
+          <w:lang w:val="en-CA"/>
+        </w:rPr>
+        <w:t>HAL_GPIO_EXTI_Callback</w:t>
+      </w:r>
+      <w:r>
+        <w:rPr>
+          <w:rFonts w:ascii="Consolas" w:hAnsi="Consolas" w:cs="Consolas"/>
+          <w:color w:val="000000"/>
+          <w:sz w:val="20"/>
+          <w:szCs w:val="20"/>
+          <w:lang w:val="en-CA"/>
+        </w:rPr>
+        <w:t>(</w:t>
+      </w:r>
+      <w:r>
+        <w:rPr>
+          <w:rFonts w:ascii="Consolas" w:hAnsi="Consolas" w:cs="Consolas"/>
+          <w:color w:val="005032"/>
+          <w:sz w:val="20"/>
+          <w:szCs w:val="20"/>
+          <w:lang w:val="en-CA"/>
+        </w:rPr>
+        <w:t>uint16_t</w:t>
+      </w:r>
+      <w:r>
+        <w:rPr>
+          <w:rFonts w:ascii="Consolas" w:hAnsi="Consolas" w:cs="Consolas"/>
+          <w:color w:val="000000"/>
+          <w:sz w:val="20"/>
+          <w:szCs w:val="20"/>
+          <w:lang w:val="en-CA"/>
+        </w:rPr>
+        <w:t xml:space="preserve"> GPIO_Pin){</w:t>
+      </w:r>
+    </w:p>
+    <w:p>
+      <w:pPr>
+        <w:autoSpaceDE w:val="0"/>
+        <w:autoSpaceDN w:val="0"/>
+        <w:adjustRightInd w:val="0"/>
+        <w:spacing w:after="0" w:line="240" w:lineRule="auto"/>
+        <w:rPr>
+          <w:rFonts w:ascii="Consolas" w:hAnsi="Consolas" w:cs="Consolas"/>
+          <w:sz w:val="20"/>
+          <w:szCs w:val="20"/>
+          <w:lang w:val="en-CA"/>
+        </w:rPr>
+      </w:pPr>
+      <w:r>
+        <w:rPr>
+          <w:rFonts w:ascii="Consolas" w:hAnsi="Consolas" w:cs="Consolas"/>
+          <w:color w:val="000000"/>
+          <w:sz w:val="20"/>
+          <w:szCs w:val="20"/>
+          <w:lang w:val="en-CA"/>
+        </w:rPr>
+        <w:tab/>
+      </w:r>
+      <w:r>
+        <w:rPr>
+          <w:rFonts w:ascii="Consolas" w:hAnsi="Consolas" w:cs="Consolas"/>
+          <w:b/>
+          <w:bCs/>
+          <w:color w:val="7F0055"/>
+          <w:sz w:val="20"/>
+          <w:szCs w:val="20"/>
+          <w:lang w:val="en-CA"/>
+        </w:rPr>
+        <w:t>if</w:t>
+      </w:r>
+      <w:r>
+        <w:rPr>
+          <w:rFonts w:ascii="Consolas" w:hAnsi="Consolas" w:cs="Consolas"/>
+          <w:color w:val="000000"/>
+          <w:sz w:val="20"/>
+          <w:szCs w:val="20"/>
+          <w:lang w:val="en-CA"/>
+        </w:rPr>
+        <w:t xml:space="preserve">(GPIO_Pin == GPIO_PIN_5){ </w:t>
+      </w:r>
+      <w:r>
+        <w:rPr>
+          <w:rFonts w:ascii="Consolas" w:hAnsi="Consolas" w:cs="Consolas"/>
+          <w:color w:val="3F7F5F"/>
+          <w:sz w:val="20"/>
+          <w:szCs w:val="20"/>
+          <w:lang w:val="en-CA"/>
+        </w:rPr>
+        <w:t>// Check pin</w:t>
+      </w:r>
+    </w:p>
+    <w:p>
+      <w:pPr>
+        <w:autoSpaceDE w:val="0"/>
+        <w:autoSpaceDN w:val="0"/>
+        <w:adjustRightInd w:val="0"/>
+        <w:spacing w:after="0" w:line="240" w:lineRule="auto"/>
+        <w:rPr>
+          <w:rFonts w:ascii="Consolas" w:hAnsi="Consolas" w:cs="Consolas"/>
+          <w:sz w:val="20"/>
+          <w:szCs w:val="20"/>
+        </w:rPr>
+      </w:pPr>
+      <w:r>
+        <w:rPr>
+          <w:rFonts w:ascii="Consolas" w:hAnsi="Consolas" w:cs="Consolas"/>
+          <w:color w:val="000000"/>
+          <w:sz w:val="20"/>
+          <w:szCs w:val="20"/>
+          <w:lang w:val="en-CA"/>
+        </w:rPr>
+        <w:tab/>
+      </w:r>
+      <w:r>
+        <w:rPr>
+          <w:rFonts w:ascii="Consolas" w:hAnsi="Consolas" w:cs="Consolas"/>
+          <w:color w:val="000000"/>
+          <w:sz w:val="20"/>
+          <w:szCs w:val="20"/>
+          <w:lang w:val="en-CA"/>
+        </w:rPr>
+        <w:tab/>
+      </w:r>
+      <w:r>
+        <w:rPr>
+          <w:rFonts w:ascii="Consolas" w:hAnsi="Consolas" w:cs="Consolas"/>
+          <w:color w:val="000000"/>
+          <w:sz w:val="20"/>
+          <w:szCs w:val="20"/>
+        </w:rPr>
+        <w:t>step ++;</w:t>
+      </w:r>
+    </w:p>
+    <w:p>
+      <w:pPr>
+        <w:autoSpaceDE w:val="0"/>
+        <w:autoSpaceDN w:val="0"/>
+        <w:adjustRightInd w:val="0"/>
+        <w:spacing w:after="0" w:line="240" w:lineRule="auto"/>
+        <w:rPr>
+          <w:rFonts w:ascii="Consolas" w:hAnsi="Consolas" w:cs="Consolas"/>
+          <w:sz w:val="20"/>
+          <w:szCs w:val="20"/>
+        </w:rPr>
+      </w:pPr>
+      <w:r>
+        <w:rPr>
+          <w:rFonts w:ascii="Consolas" w:hAnsi="Consolas" w:cs="Consolas"/>
+          <w:color w:val="000000"/>
+          <w:sz w:val="20"/>
+          <w:szCs w:val="20"/>
+        </w:rPr>
+        <w:tab/>
+      </w:r>
+      <w:r>
+        <w:rPr>
+          <w:rFonts w:ascii="Consolas" w:hAnsi="Consolas" w:cs="Consolas"/>
+          <w:color w:val="000000"/>
+          <w:sz w:val="20"/>
+          <w:szCs w:val="20"/>
+        </w:rPr>
+        <w:tab/>
+        <w:t>HAL_Delay(10);</w:t>
+      </w:r>
+    </w:p>
+    <w:p>
+      <w:pPr>
+        <w:autoSpaceDE w:val="0"/>
+        <w:autoSpaceDN w:val="0"/>
+        <w:adjustRightInd w:val="0"/>
+        <w:spacing w:after="0" w:line="240" w:lineRule="auto"/>
+        <w:rPr>
+          <w:rFonts w:ascii="Consolas" w:hAnsi="Consolas" w:cs="Consolas"/>
+          <w:sz w:val="20"/>
+          <w:szCs w:val="20"/>
+        </w:rPr>
+      </w:pPr>
+      <w:r>
+        <w:rPr>
+          <w:rFonts w:ascii="Consolas" w:hAnsi="Consolas" w:cs="Consolas"/>
+          <w:color w:val="000000"/>
+          <w:sz w:val="20"/>
+          <w:szCs w:val="20"/>
+        </w:rPr>
+        <w:tab/>
+        <w:t>}</w:t>
+      </w:r>
+    </w:p>
+    <w:p>
+      <w:pPr>
+        <w:rPr>
+          <w:lang w:val="en-CA"/>
+        </w:rPr>
+      </w:pPr>
+      <w:r>
+        <w:rPr>
+          <w:rFonts w:ascii="Consolas" w:hAnsi="Consolas" w:cs="Consolas"/>
+          <w:color w:val="000000"/>
+          <w:sz w:val="20"/>
+          <w:szCs w:val="20"/>
+        </w:rPr>
+        <w:t>}</w:t>
+      </w:r>
+    </w:p>
+    <w:p>
+      <w:pPr>
+        <w:rPr>
+          <w:lang w:val="en-CA"/>
+        </w:rPr>
+      </w:pPr>
+    </w:p>
+    <w:p>
+      <w:pPr>
+        <w:rPr>
+          <w:lang w:val="en-CA"/>
+        </w:rPr>
+      </w:pPr>
+      <w:r>
+        <w:rPr>
+          <w:lang w:val="en-CA"/>
+        </w:rPr>
+        <w:t xml:space="preserve">Changed to </w:t>
+      </w:r>
+      <w:r>
+        <w:rPr>
+          <w:lang w:val="en-CA"/>
+        </w:rPr>
+        <w:t>sampling based on a timer</w:t>
+      </w:r>
+      <w:r>
+        <w:rPr>
+          <w:lang w:val="en-CA"/>
+        </w:rPr>
+        <w:t xml:space="preserve"> interrupt</w:t>
+      </w:r>
     </w:p>
     <w:p>
       <w:pPr>

</xml_diff>

<commit_message>
missing scale, otherwise it works
</commit_message>
<xml_diff>
--- a/info.docx
+++ b/info.docx
@@ -110,6 +110,698 @@
           <w:lang w:val="en-CA"/>
         </w:rPr>
       </w:pPr>
+    </w:p>
+    <w:p>
+      <w:pPr>
+        <w:rPr>
+          <w:lang w:val="en-CA"/>
+        </w:rPr>
+      </w:pPr>
+    </w:p>
+    <w:p>
+      <w:pPr>
+        <w:rPr>
+          <w:rStyle w:val="berschrift1Zchn"/>
+          <w:lang w:val="en-CA"/>
+        </w:rPr>
+      </w:pPr>
+      <w:r>
+        <w:rPr>
+          <w:rStyle w:val="berschrift1Zchn"/>
+          <w:lang w:val="en-CA"/>
+        </w:rPr>
+        <w:t>De</w:t>
+      </w:r>
+      <w:r>
+        <w:rPr>
+          <w:rStyle w:val="berschrift1Zchn"/>
+          <w:lang w:val="en-CA"/>
+        </w:rPr>
+        <w:t>-</w:t>
+      </w:r>
+      <w:r>
+        <w:rPr>
+          <w:rStyle w:val="berschrift1Zchn"/>
+          <w:lang w:val="en-CA"/>
+        </w:rPr>
+        <w:t>bouncin</w:t>
+      </w:r>
+      <w:r>
+        <w:rPr>
+          <w:rStyle w:val="berschrift1Zchn"/>
+          <w:lang w:val="en-CA"/>
+        </w:rPr>
+        <w:t>g</w:t>
+      </w:r>
+    </w:p>
+    <w:p>
+      <w:pPr>
+        <w:rPr>
+          <w:lang w:val="en-CA"/>
+        </w:rPr>
+      </w:pPr>
+      <w:r>
+        <w:rPr>
+          <w:lang w:val="en-CA"/>
+        </w:rPr>
+        <w:t xml:space="preserve">When pressing the </w:t>
+      </w:r>
+      <w:r>
+        <w:rPr>
+          <w:lang w:val="en-CA"/>
+        </w:rPr>
+        <w:t>joystick, there is a b</w:t>
+      </w:r>
+      <w:r>
+        <w:rPr>
+          <w:lang w:val="en-CA"/>
+        </w:rPr>
+        <w:t>utton bounce:</w:t>
+      </w:r>
+      <w:r>
+        <w:rPr>
+          <w:noProof/>
+          <w:lang w:val="en-CA"/>
+        </w:rPr>
+        <w:t xml:space="preserve"> </w:t>
+      </w:r>
+      <w:r>
+        <w:rPr>
+          <w:noProof/>
+        </w:rPr>
+        <w:drawing>
+          <wp:inline distT="0" distB="0" distL="0" distR="0" wp14:anchorId="3F699356" wp14:editId="5ADC1EE8">
+            <wp:extent cx="5760720" cy="1289050"/>
+            <wp:effectExtent l="0" t="0" r="0" b="6350"/>
+            <wp:docPr id="3" name="Grafik 3"/>
+            <wp:cNvGraphicFramePr>
+              <a:graphicFrameLocks xmlns:a="http://schemas.openxmlformats.org/drawingml/2006/main" noChangeAspect="1"/>
+            </wp:cNvGraphicFramePr>
+            <a:graphic xmlns:a="http://schemas.openxmlformats.org/drawingml/2006/main">
+              <a:graphicData uri="http://schemas.openxmlformats.org/drawingml/2006/picture">
+                <pic:pic xmlns:pic="http://schemas.openxmlformats.org/drawingml/2006/picture">
+                  <pic:nvPicPr>
+                    <pic:cNvPr id="1" name=""/>
+                    <pic:cNvPicPr/>
+                  </pic:nvPicPr>
+                  <pic:blipFill>
+                    <a:blip r:embed="rId5"/>
+                    <a:stretch>
+                      <a:fillRect/>
+                    </a:stretch>
+                  </pic:blipFill>
+                  <pic:spPr>
+                    <a:xfrm>
+                      <a:off x="0" y="0"/>
+                      <a:ext cx="5760720" cy="1289050"/>
+                    </a:xfrm>
+                    <a:prstGeom prst="rect">
+                      <a:avLst/>
+                    </a:prstGeom>
+                  </pic:spPr>
+                </pic:pic>
+              </a:graphicData>
+            </a:graphic>
+          </wp:inline>
+        </w:drawing>
+      </w:r>
+    </w:p>
+    <w:p>
+      <w:pPr>
+        <w:rPr>
+          <w:lang w:val="en-CA"/>
+        </w:rPr>
+      </w:pPr>
+      <w:r>
+        <w:rPr>
+          <w:noProof/>
+        </w:rPr>
+        <w:drawing>
+          <wp:inline distT="0" distB="0" distL="0" distR="0" wp14:anchorId="3F239518" wp14:editId="0E994123">
+            <wp:extent cx="5760720" cy="1221105"/>
+            <wp:effectExtent l="0" t="0" r="0" b="0"/>
+            <wp:docPr id="2" name="Grafik 2"/>
+            <wp:cNvGraphicFramePr>
+              <a:graphicFrameLocks xmlns:a="http://schemas.openxmlformats.org/drawingml/2006/main" noChangeAspect="1"/>
+            </wp:cNvGraphicFramePr>
+            <a:graphic xmlns:a="http://schemas.openxmlformats.org/drawingml/2006/main">
+              <a:graphicData uri="http://schemas.openxmlformats.org/drawingml/2006/picture">
+                <pic:pic xmlns:pic="http://schemas.openxmlformats.org/drawingml/2006/picture">
+                  <pic:nvPicPr>
+                    <pic:cNvPr id="1" name=""/>
+                    <pic:cNvPicPr/>
+                  </pic:nvPicPr>
+                  <pic:blipFill>
+                    <a:blip r:embed="rId6"/>
+                    <a:stretch>
+                      <a:fillRect/>
+                    </a:stretch>
+                  </pic:blipFill>
+                  <pic:spPr>
+                    <a:xfrm>
+                      <a:off x="0" y="0"/>
+                      <a:ext cx="5760720" cy="1221105"/>
+                    </a:xfrm>
+                    <a:prstGeom prst="rect">
+                      <a:avLst/>
+                    </a:prstGeom>
+                  </pic:spPr>
+                </pic:pic>
+              </a:graphicData>
+            </a:graphic>
+          </wp:inline>
+        </w:drawing>
+      </w:r>
+    </w:p>
+    <w:p>
+      <w:pPr>
+        <w:rPr>
+          <w:lang w:val="en-CA"/>
+        </w:rPr>
+      </w:pPr>
+      <w:r>
+        <w:rPr>
+          <w:lang w:val="en-CA"/>
+        </w:rPr>
+        <w:t>I used the exit interrupt to detect a rising edge. Code:</w:t>
+      </w:r>
+    </w:p>
+    <w:p>
+      <w:pPr>
+        <w:autoSpaceDE w:val="0"/>
+        <w:autoSpaceDN w:val="0"/>
+        <w:adjustRightInd w:val="0"/>
+        <w:spacing w:after="0" w:line="240" w:lineRule="auto"/>
+        <w:rPr>
+          <w:rFonts w:ascii="Consolas" w:hAnsi="Consolas" w:cs="Consolas"/>
+          <w:sz w:val="20"/>
+          <w:szCs w:val="20"/>
+          <w:lang w:val="en-CA"/>
+        </w:rPr>
+      </w:pPr>
+      <w:r>
+        <w:rPr>
+          <w:rFonts w:ascii="Consolas" w:hAnsi="Consolas" w:cs="Consolas"/>
+          <w:b/>
+          <w:bCs/>
+          <w:color w:val="7F0055"/>
+          <w:sz w:val="20"/>
+          <w:szCs w:val="20"/>
+          <w:lang w:val="en-CA"/>
+        </w:rPr>
+        <w:t>void</w:t>
+      </w:r>
+      <w:r>
+        <w:rPr>
+          <w:rFonts w:ascii="Consolas" w:hAnsi="Consolas" w:cs="Consolas"/>
+          <w:color w:val="000000"/>
+          <w:sz w:val="20"/>
+          <w:szCs w:val="20"/>
+          <w:lang w:val="en-CA"/>
+        </w:rPr>
+        <w:t xml:space="preserve"> </w:t>
+      </w:r>
+      <w:proofErr w:type="spellStart"/>
+      <w:r>
+        <w:rPr>
+          <w:rFonts w:ascii="Consolas" w:hAnsi="Consolas" w:cs="Consolas"/>
+          <w:b/>
+          <w:bCs/>
+          <w:color w:val="000000"/>
+          <w:sz w:val="20"/>
+          <w:szCs w:val="20"/>
+          <w:shd w:val="clear" w:color="auto" w:fill="D4D4D4"/>
+          <w:lang w:val="en-CA"/>
+        </w:rPr>
+        <w:t>HAL_GPIO_EXTI_Callback</w:t>
+      </w:r>
+      <w:proofErr w:type="spellEnd"/>
+      <w:r>
+        <w:rPr>
+          <w:rFonts w:ascii="Consolas" w:hAnsi="Consolas" w:cs="Consolas"/>
+          <w:color w:val="000000"/>
+          <w:sz w:val="20"/>
+          <w:szCs w:val="20"/>
+          <w:lang w:val="en-CA"/>
+        </w:rPr>
+        <w:t>(</w:t>
+      </w:r>
+      <w:r>
+        <w:rPr>
+          <w:rFonts w:ascii="Consolas" w:hAnsi="Consolas" w:cs="Consolas"/>
+          <w:color w:val="005032"/>
+          <w:sz w:val="20"/>
+          <w:szCs w:val="20"/>
+          <w:lang w:val="en-CA"/>
+        </w:rPr>
+        <w:t>uint16_t</w:t>
+      </w:r>
+      <w:r>
+        <w:rPr>
+          <w:rFonts w:ascii="Consolas" w:hAnsi="Consolas" w:cs="Consolas"/>
+          <w:color w:val="000000"/>
+          <w:sz w:val="20"/>
+          <w:szCs w:val="20"/>
+          <w:lang w:val="en-CA"/>
+        </w:rPr>
+        <w:t xml:space="preserve"> </w:t>
+      </w:r>
+      <w:proofErr w:type="spellStart"/>
+      <w:r>
+        <w:rPr>
+          <w:rFonts w:ascii="Consolas" w:hAnsi="Consolas" w:cs="Consolas"/>
+          <w:color w:val="000000"/>
+          <w:sz w:val="20"/>
+          <w:szCs w:val="20"/>
+          <w:lang w:val="en-CA"/>
+        </w:rPr>
+        <w:t>GPIO_Pin</w:t>
+      </w:r>
+      <w:proofErr w:type="spellEnd"/>
+      <w:r>
+        <w:rPr>
+          <w:rFonts w:ascii="Consolas" w:hAnsi="Consolas" w:cs="Consolas"/>
+          <w:color w:val="000000"/>
+          <w:sz w:val="20"/>
+          <w:szCs w:val="20"/>
+          <w:lang w:val="en-CA"/>
+        </w:rPr>
+        <w:t>){</w:t>
+      </w:r>
+    </w:p>
+    <w:p>
+      <w:pPr>
+        <w:autoSpaceDE w:val="0"/>
+        <w:autoSpaceDN w:val="0"/>
+        <w:adjustRightInd w:val="0"/>
+        <w:spacing w:after="0" w:line="240" w:lineRule="auto"/>
+        <w:rPr>
+          <w:rFonts w:ascii="Consolas" w:hAnsi="Consolas" w:cs="Consolas"/>
+          <w:sz w:val="20"/>
+          <w:szCs w:val="20"/>
+          <w:lang w:val="en-CA"/>
+        </w:rPr>
+      </w:pPr>
+      <w:r>
+        <w:rPr>
+          <w:rFonts w:ascii="Consolas" w:hAnsi="Consolas" w:cs="Consolas"/>
+          <w:color w:val="000000"/>
+          <w:sz w:val="20"/>
+          <w:szCs w:val="20"/>
+          <w:lang w:val="en-CA"/>
+        </w:rPr>
+        <w:tab/>
+      </w:r>
+      <w:r>
+        <w:rPr>
+          <w:rFonts w:ascii="Consolas" w:hAnsi="Consolas" w:cs="Consolas"/>
+          <w:b/>
+          <w:bCs/>
+          <w:color w:val="7F0055"/>
+          <w:sz w:val="20"/>
+          <w:szCs w:val="20"/>
+          <w:lang w:val="en-CA"/>
+        </w:rPr>
+        <w:t>if</w:t>
+      </w:r>
+      <w:r>
+        <w:rPr>
+          <w:rFonts w:ascii="Consolas" w:hAnsi="Consolas" w:cs="Consolas"/>
+          <w:color w:val="000000"/>
+          <w:sz w:val="20"/>
+          <w:szCs w:val="20"/>
+          <w:lang w:val="en-CA"/>
+        </w:rPr>
+        <w:t>(</w:t>
+      </w:r>
+      <w:proofErr w:type="spellStart"/>
+      <w:r>
+        <w:rPr>
+          <w:rFonts w:ascii="Consolas" w:hAnsi="Consolas" w:cs="Consolas"/>
+          <w:color w:val="000000"/>
+          <w:sz w:val="20"/>
+          <w:szCs w:val="20"/>
+          <w:lang w:val="en-CA"/>
+        </w:rPr>
+        <w:t>GPIO_Pin</w:t>
+      </w:r>
+      <w:proofErr w:type="spellEnd"/>
+      <w:r>
+        <w:rPr>
+          <w:rFonts w:ascii="Consolas" w:hAnsi="Consolas" w:cs="Consolas"/>
+          <w:color w:val="000000"/>
+          <w:sz w:val="20"/>
+          <w:szCs w:val="20"/>
+          <w:lang w:val="en-CA"/>
+        </w:rPr>
+        <w:t xml:space="preserve"> == GPIO_PIN_5){ </w:t>
+      </w:r>
+      <w:r>
+        <w:rPr>
+          <w:rFonts w:ascii="Consolas" w:hAnsi="Consolas" w:cs="Consolas"/>
+          <w:color w:val="3F7F5F"/>
+          <w:sz w:val="20"/>
+          <w:szCs w:val="20"/>
+          <w:lang w:val="en-CA"/>
+        </w:rPr>
+        <w:t>// Check pin</w:t>
+      </w:r>
+    </w:p>
+    <w:p>
+      <w:pPr>
+        <w:autoSpaceDE w:val="0"/>
+        <w:autoSpaceDN w:val="0"/>
+        <w:adjustRightInd w:val="0"/>
+        <w:spacing w:after="0" w:line="240" w:lineRule="auto"/>
+        <w:rPr>
+          <w:rFonts w:ascii="Consolas" w:hAnsi="Consolas" w:cs="Consolas"/>
+          <w:sz w:val="20"/>
+          <w:szCs w:val="20"/>
+          <w:lang w:val="en-CA"/>
+        </w:rPr>
+      </w:pPr>
+      <w:r>
+        <w:rPr>
+          <w:rFonts w:ascii="Consolas" w:hAnsi="Consolas" w:cs="Consolas"/>
+          <w:color w:val="000000"/>
+          <w:sz w:val="20"/>
+          <w:szCs w:val="20"/>
+          <w:lang w:val="en-CA"/>
+        </w:rPr>
+        <w:tab/>
+      </w:r>
+      <w:r>
+        <w:rPr>
+          <w:rFonts w:ascii="Consolas" w:hAnsi="Consolas" w:cs="Consolas"/>
+          <w:color w:val="000000"/>
+          <w:sz w:val="20"/>
+          <w:szCs w:val="20"/>
+          <w:lang w:val="en-CA"/>
+        </w:rPr>
+        <w:tab/>
+      </w:r>
+      <w:r>
+        <w:rPr>
+          <w:rFonts w:ascii="Consolas" w:hAnsi="Consolas" w:cs="Consolas"/>
+          <w:color w:val="000000"/>
+          <w:sz w:val="20"/>
+          <w:szCs w:val="20"/>
+          <w:lang w:val="en-CA"/>
+        </w:rPr>
+        <w:t>step ++;</w:t>
+      </w:r>
+    </w:p>
+    <w:p>
+      <w:pPr>
+        <w:autoSpaceDE w:val="0"/>
+        <w:autoSpaceDN w:val="0"/>
+        <w:adjustRightInd w:val="0"/>
+        <w:spacing w:after="0" w:line="240" w:lineRule="auto"/>
+        <w:rPr>
+          <w:rFonts w:ascii="Consolas" w:hAnsi="Consolas" w:cs="Consolas"/>
+          <w:sz w:val="20"/>
+          <w:szCs w:val="20"/>
+          <w:lang w:val="en-CA"/>
+        </w:rPr>
+      </w:pPr>
+      <w:r>
+        <w:rPr>
+          <w:rFonts w:ascii="Consolas" w:hAnsi="Consolas" w:cs="Consolas"/>
+          <w:color w:val="000000"/>
+          <w:sz w:val="20"/>
+          <w:szCs w:val="20"/>
+          <w:lang w:val="en-CA"/>
+        </w:rPr>
+        <w:tab/>
+      </w:r>
+      <w:r>
+        <w:rPr>
+          <w:rFonts w:ascii="Consolas" w:hAnsi="Consolas" w:cs="Consolas"/>
+          <w:color w:val="000000"/>
+          <w:sz w:val="20"/>
+          <w:szCs w:val="20"/>
+          <w:lang w:val="en-CA"/>
+        </w:rPr>
+        <w:tab/>
+      </w:r>
+      <w:proofErr w:type="spellStart"/>
+      <w:r>
+        <w:rPr>
+          <w:rFonts w:ascii="Consolas" w:hAnsi="Consolas" w:cs="Consolas"/>
+          <w:color w:val="000000"/>
+          <w:sz w:val="20"/>
+          <w:szCs w:val="20"/>
+          <w:lang w:val="en-CA"/>
+        </w:rPr>
+        <w:t>HAL_Delay</w:t>
+      </w:r>
+      <w:proofErr w:type="spellEnd"/>
+      <w:r>
+        <w:rPr>
+          <w:rFonts w:ascii="Consolas" w:hAnsi="Consolas" w:cs="Consolas"/>
+          <w:color w:val="000000"/>
+          <w:sz w:val="20"/>
+          <w:szCs w:val="20"/>
+          <w:lang w:val="en-CA"/>
+        </w:rPr>
+        <w:t>(10);</w:t>
+      </w:r>
+    </w:p>
+    <w:p>
+      <w:pPr>
+        <w:autoSpaceDE w:val="0"/>
+        <w:autoSpaceDN w:val="0"/>
+        <w:adjustRightInd w:val="0"/>
+        <w:spacing w:after="0" w:line="240" w:lineRule="auto"/>
+        <w:rPr>
+          <w:rFonts w:ascii="Consolas" w:hAnsi="Consolas" w:cs="Consolas"/>
+          <w:sz w:val="20"/>
+          <w:szCs w:val="20"/>
+          <w:lang w:val="en-CA"/>
+        </w:rPr>
+      </w:pPr>
+      <w:r>
+        <w:rPr>
+          <w:rFonts w:ascii="Consolas" w:hAnsi="Consolas" w:cs="Consolas"/>
+          <w:color w:val="000000"/>
+          <w:sz w:val="20"/>
+          <w:szCs w:val="20"/>
+          <w:lang w:val="en-CA"/>
+        </w:rPr>
+        <w:tab/>
+        <w:t>}</w:t>
+      </w:r>
+    </w:p>
+    <w:p>
+      <w:pPr>
+        <w:rPr>
+          <w:lang w:val="en-CA"/>
+        </w:rPr>
+      </w:pPr>
+      <w:r>
+        <w:rPr>
+          <w:rFonts w:ascii="Consolas" w:hAnsi="Consolas" w:cs="Consolas"/>
+          <w:color w:val="000000"/>
+          <w:sz w:val="20"/>
+          <w:szCs w:val="20"/>
+          <w:lang w:val="en-CA"/>
+        </w:rPr>
+        <w:t>}</w:t>
+      </w:r>
+    </w:p>
+    <w:p>
+      <w:pPr>
+        <w:rPr>
+          <w:lang w:val="en-CA"/>
+        </w:rPr>
+      </w:pPr>
+    </w:p>
+    <w:p>
+      <w:pPr>
+        <w:rPr>
+          <w:lang w:val="en-CA"/>
+        </w:rPr>
+      </w:pPr>
+      <w:r>
+        <w:rPr>
+          <w:lang w:val="en-CA"/>
+        </w:rPr>
+        <w:t xml:space="preserve">Changed to </w:t>
+      </w:r>
+      <w:r>
+        <w:rPr>
+          <w:lang w:val="en-CA"/>
+        </w:rPr>
+        <w:t>sampling based on a timer</w:t>
+      </w:r>
+      <w:r>
+        <w:rPr>
+          <w:lang w:val="en-CA"/>
+        </w:rPr>
+        <w:t xml:space="preserve"> interrupt</w:t>
+      </w:r>
+    </w:p>
+    <w:p>
+      <w:pPr>
+        <w:rPr>
+          <w:lang w:val="en-CA"/>
+        </w:rPr>
+      </w:pPr>
+      <w:r>
+        <w:rPr>
+          <w:noProof/>
+        </w:rPr>
+        <w:lastRenderedPageBreak/>
+        <w:drawing>
+          <wp:inline distT="0" distB="0" distL="0" distR="0" wp14:anchorId="135C9881" wp14:editId="4DD8F2EC">
+            <wp:extent cx="5760720" cy="3169285"/>
+            <wp:effectExtent l="0" t="0" r="0" b="0"/>
+            <wp:docPr id="4" name="Grafik 4" descr="Ein Bild, das Text enthält.&#10;&#10;Automatisch generierte Beschreibung"/>
+            <wp:cNvGraphicFramePr>
+              <a:graphicFrameLocks xmlns:a="http://schemas.openxmlformats.org/drawingml/2006/main" noChangeAspect="1"/>
+            </wp:cNvGraphicFramePr>
+            <a:graphic xmlns:a="http://schemas.openxmlformats.org/drawingml/2006/main">
+              <a:graphicData uri="http://schemas.openxmlformats.org/drawingml/2006/picture">
+                <pic:pic xmlns:pic="http://schemas.openxmlformats.org/drawingml/2006/picture">
+                  <pic:nvPicPr>
+                    <pic:cNvPr id="4" name="Grafik 4" descr="Ein Bild, das Text enthält.&#10;&#10;Automatisch generierte Beschreibung"/>
+                    <pic:cNvPicPr/>
+                  </pic:nvPicPr>
+                  <pic:blipFill>
+                    <a:blip r:embed="rId7"/>
+                    <a:stretch>
+                      <a:fillRect/>
+                    </a:stretch>
+                  </pic:blipFill>
+                  <pic:spPr>
+                    <a:xfrm>
+                      <a:off x="0" y="0"/>
+                      <a:ext cx="5760720" cy="3169285"/>
+                    </a:xfrm>
+                    <a:prstGeom prst="rect">
+                      <a:avLst/>
+                    </a:prstGeom>
+                  </pic:spPr>
+                </pic:pic>
+              </a:graphicData>
+            </a:graphic>
+          </wp:inline>
+        </w:drawing>
+      </w:r>
+    </w:p>
+    <w:p>
+      <w:pPr>
+        <w:rPr>
+          <w:lang w:val="en-CA"/>
+        </w:rPr>
+      </w:pPr>
+      <w:r>
+        <w:rPr>
+          <w:noProof/>
+        </w:rPr>
+        <w:drawing>
+          <wp:inline distT="0" distB="0" distL="0" distR="0" wp14:anchorId="528E1FE8" wp14:editId="7F9E8B90">
+            <wp:extent cx="5760720" cy="3603625"/>
+            <wp:effectExtent l="0" t="0" r="0" b="0"/>
+            <wp:docPr id="5" name="Grafik 5" descr="Ein Bild, das Text enthält.&#10;&#10;Automatisch generierte Beschreibung"/>
+            <wp:cNvGraphicFramePr>
+              <a:graphicFrameLocks xmlns:a="http://schemas.openxmlformats.org/drawingml/2006/main" noChangeAspect="1"/>
+            </wp:cNvGraphicFramePr>
+            <a:graphic xmlns:a="http://schemas.openxmlformats.org/drawingml/2006/main">
+              <a:graphicData uri="http://schemas.openxmlformats.org/drawingml/2006/picture">
+                <pic:pic xmlns:pic="http://schemas.openxmlformats.org/drawingml/2006/picture">
+                  <pic:nvPicPr>
+                    <pic:cNvPr id="5" name="Grafik 5" descr="Ein Bild, das Text enthält.&#10;&#10;Automatisch generierte Beschreibung"/>
+                    <pic:cNvPicPr/>
+                  </pic:nvPicPr>
+                  <pic:blipFill>
+                    <a:blip r:embed="rId8"/>
+                    <a:stretch>
+                      <a:fillRect/>
+                    </a:stretch>
+                  </pic:blipFill>
+                  <pic:spPr>
+                    <a:xfrm>
+                      <a:off x="0" y="0"/>
+                      <a:ext cx="5760720" cy="3603625"/>
+                    </a:xfrm>
+                    <a:prstGeom prst="rect">
+                      <a:avLst/>
+                    </a:prstGeom>
+                  </pic:spPr>
+                </pic:pic>
+              </a:graphicData>
+            </a:graphic>
+          </wp:inline>
+        </w:drawing>
+      </w:r>
+    </w:p>
+    <w:p>
+      <w:pPr>
+        <w:rPr>
+          <w:lang w:val="en-CA"/>
+        </w:rPr>
+      </w:pPr>
+    </w:p>
+    <w:p>
+      <w:pPr>
+        <w:rPr>
+          <w:lang w:val="en-CA"/>
+        </w:rPr>
+      </w:pPr>
+      <w:r>
+        <w:rPr>
+          <w:u w:val="single"/>
+          <w:lang w:val="en-CA"/>
+        </w:rPr>
+        <w:t>SPI</w:t>
+      </w:r>
+      <w:r>
+        <w:rPr>
+          <w:lang w:val="en-CA"/>
+        </w:rPr>
+        <w:t xml:space="preserve"> : LCD</w:t>
+      </w:r>
+    </w:p>
+    <w:p>
+      <w:pPr>
+        <w:rPr>
+          <w:lang w:val="en-CA"/>
+        </w:rPr>
+      </w:pPr>
+    </w:p>
+    <w:p>
+      <w:pPr>
+        <w:rPr>
+          <w:lang w:val="en-CA"/>
+        </w:rPr>
+      </w:pPr>
+      <w:r>
+        <w:rPr>
+          <w:u w:val="single"/>
+          <w:lang w:val="en-CA"/>
+        </w:rPr>
+        <w:t>I2C</w:t>
+      </w:r>
+      <w:r>
+        <w:rPr>
+          <w:lang w:val="en-CA"/>
+        </w:rPr>
+        <w:t>:</w:t>
+      </w:r>
+    </w:p>
+    <w:p>
+      <w:pPr>
+        <w:rPr>
+          <w:lang w:val="en-CA"/>
+        </w:rPr>
+      </w:pPr>
+      <w:r>
+        <w:rPr>
+          <w:lang w:val="en-CA"/>
+        </w:rPr>
+        <w:t>Weighing scale:</w:t>
+      </w:r>
     </w:p>
     <w:p>
       <w:pPr>

</xml_diff>

<commit_message>
scale okay, not the right value yet
library integrated
</commit_message>
<xml_diff>
--- a/info.docx
+++ b/info.docx
@@ -321,7 +321,6 @@
         </w:rPr>
         <w:t xml:space="preserve"> </w:t>
       </w:r>
-      <w:proofErr w:type="spellStart"/>
       <w:r>
         <w:rPr>
           <w:rFonts w:ascii="Consolas" w:hAnsi="Consolas" w:cs="Consolas"/>
@@ -335,7 +334,6 @@
         </w:rPr>
         <w:t>HAL_GPIO_EXTI_Callback</w:t>
       </w:r>
-      <w:proofErr w:type="spellEnd"/>
       <w:r>
         <w:rPr>
           <w:rFonts w:ascii="Consolas" w:hAnsi="Consolas" w:cs="Consolas"/>
@@ -364,29 +362,7 @@
           <w:szCs w:val="20"/>
           <w:lang w:val="en-CA"/>
         </w:rPr>
-        <w:t xml:space="preserve"> </w:t>
-      </w:r>
-      <w:proofErr w:type="spellStart"/>
-      <w:r>
-        <w:rPr>
-          <w:rFonts w:ascii="Consolas" w:hAnsi="Consolas" w:cs="Consolas"/>
-          <w:color w:val="000000"/>
-          <w:sz w:val="20"/>
-          <w:szCs w:val="20"/>
-          <w:lang w:val="en-CA"/>
-        </w:rPr>
-        <w:t>GPIO_Pin</w:t>
-      </w:r>
-      <w:proofErr w:type="spellEnd"/>
-      <w:r>
-        <w:rPr>
-          <w:rFonts w:ascii="Consolas" w:hAnsi="Consolas" w:cs="Consolas"/>
-          <w:color w:val="000000"/>
-          <w:sz w:val="20"/>
-          <w:szCs w:val="20"/>
-          <w:lang w:val="en-CA"/>
-        </w:rPr>
-        <w:t>){</w:t>
+        <w:t xml:space="preserve"> GPIO_Pin){</w:t>
       </w:r>
     </w:p>
     <w:p>
@@ -432,29 +408,7 @@
           <w:szCs w:val="20"/>
           <w:lang w:val="en-CA"/>
         </w:rPr>
-        <w:t>(</w:t>
-      </w:r>
-      <w:proofErr w:type="spellStart"/>
-      <w:r>
-        <w:rPr>
-          <w:rFonts w:ascii="Consolas" w:hAnsi="Consolas" w:cs="Consolas"/>
-          <w:color w:val="000000"/>
-          <w:sz w:val="20"/>
-          <w:szCs w:val="20"/>
-          <w:lang w:val="en-CA"/>
-        </w:rPr>
-        <w:t>GPIO_Pin</w:t>
-      </w:r>
-      <w:proofErr w:type="spellEnd"/>
-      <w:r>
-        <w:rPr>
-          <w:rFonts w:ascii="Consolas" w:hAnsi="Consolas" w:cs="Consolas"/>
-          <w:color w:val="000000"/>
-          <w:sz w:val="20"/>
-          <w:szCs w:val="20"/>
-          <w:lang w:val="en-CA"/>
-        </w:rPr>
-        <w:t xml:space="preserve"> == GPIO_PIN_5){ </w:t>
+        <w:t xml:space="preserve">(GPIO_Pin == GPIO_PIN_5){ </w:t>
       </w:r>
       <w:r>
         <w:rPr>
@@ -543,28 +497,7 @@
           <w:lang w:val="en-CA"/>
         </w:rPr>
         <w:tab/>
-      </w:r>
-      <w:proofErr w:type="spellStart"/>
-      <w:r>
-        <w:rPr>
-          <w:rFonts w:ascii="Consolas" w:hAnsi="Consolas" w:cs="Consolas"/>
-          <w:color w:val="000000"/>
-          <w:sz w:val="20"/>
-          <w:szCs w:val="20"/>
-          <w:lang w:val="en-CA"/>
-        </w:rPr>
-        <w:t>HAL_Delay</w:t>
-      </w:r>
-      <w:proofErr w:type="spellEnd"/>
-      <w:r>
-        <w:rPr>
-          <w:rFonts w:ascii="Consolas" w:hAnsi="Consolas" w:cs="Consolas"/>
-          <w:color w:val="000000"/>
-          <w:sz w:val="20"/>
-          <w:szCs w:val="20"/>
-          <w:lang w:val="en-CA"/>
-        </w:rPr>
-        <w:t>(10);</w:t>
+        <w:t>HAL_Delay(10);</w:t>
       </w:r>
     </w:p>
     <w:p>
@@ -809,6 +742,141 @@
           <w:lang w:val="en-CA"/>
         </w:rPr>
       </w:pPr>
+      <w:r>
+        <w:rPr>
+          <w:noProof/>
+        </w:rPr>
+        <w:lastRenderedPageBreak/>
+        <w:drawing>
+          <wp:inline distT="0" distB="0" distL="0" distR="0" wp14:anchorId="59AFF4E3" wp14:editId="4E529915">
+            <wp:extent cx="5114925" cy="2619375"/>
+            <wp:effectExtent l="0" t="0" r="9525" b="9525"/>
+            <wp:docPr id="6" name="Grafik 6" descr="Ein Bild, das Tisch enthält.&#10;&#10;Automatisch generierte Beschreibung"/>
+            <wp:cNvGraphicFramePr>
+              <a:graphicFrameLocks xmlns:a="http://schemas.openxmlformats.org/drawingml/2006/main" noChangeAspect="1"/>
+            </wp:cNvGraphicFramePr>
+            <a:graphic xmlns:a="http://schemas.openxmlformats.org/drawingml/2006/main">
+              <a:graphicData uri="http://schemas.openxmlformats.org/drawingml/2006/picture">
+                <pic:pic xmlns:pic="http://schemas.openxmlformats.org/drawingml/2006/picture">
+                  <pic:nvPicPr>
+                    <pic:cNvPr id="6" name="Grafik 6" descr="Ein Bild, das Tisch enthält.&#10;&#10;Automatisch generierte Beschreibung"/>
+                    <pic:cNvPicPr/>
+                  </pic:nvPicPr>
+                  <pic:blipFill>
+                    <a:blip r:embed="rId9"/>
+                    <a:stretch>
+                      <a:fillRect/>
+                    </a:stretch>
+                  </pic:blipFill>
+                  <pic:spPr>
+                    <a:xfrm>
+                      <a:off x="0" y="0"/>
+                      <a:ext cx="5114925" cy="2619375"/>
+                    </a:xfrm>
+                    <a:prstGeom prst="rect">
+                      <a:avLst/>
+                    </a:prstGeom>
+                  </pic:spPr>
+                </pic:pic>
+              </a:graphicData>
+            </a:graphic>
+          </wp:inline>
+        </w:drawing>
+      </w:r>
+    </w:p>
+    <w:p>
+      <w:pPr>
+        <w:rPr>
+          <w:lang w:val="en-CA"/>
+        </w:rPr>
+      </w:pPr>
+      <w:r>
+        <w:rPr>
+          <w:noProof/>
+        </w:rPr>
+        <w:drawing>
+          <wp:inline distT="0" distB="0" distL="0" distR="0" wp14:anchorId="6A0294BD" wp14:editId="6869D6ED">
+            <wp:extent cx="5760720" cy="2099945"/>
+            <wp:effectExtent l="0" t="0" r="0" b="0"/>
+            <wp:docPr id="7" name="Grafik 7" descr="Ein Bild, das Text enthält.&#10;&#10;Automatisch generierte Beschreibung"/>
+            <wp:cNvGraphicFramePr>
+              <a:graphicFrameLocks xmlns:a="http://schemas.openxmlformats.org/drawingml/2006/main" noChangeAspect="1"/>
+            </wp:cNvGraphicFramePr>
+            <a:graphic xmlns:a="http://schemas.openxmlformats.org/drawingml/2006/main">
+              <a:graphicData uri="http://schemas.openxmlformats.org/drawingml/2006/picture">
+                <pic:pic xmlns:pic="http://schemas.openxmlformats.org/drawingml/2006/picture">
+                  <pic:nvPicPr>
+                    <pic:cNvPr id="7" name="Grafik 7" descr="Ein Bild, das Text enthält.&#10;&#10;Automatisch generierte Beschreibung"/>
+                    <pic:cNvPicPr/>
+                  </pic:nvPicPr>
+                  <pic:blipFill>
+                    <a:blip r:embed="rId10"/>
+                    <a:stretch>
+                      <a:fillRect/>
+                    </a:stretch>
+                  </pic:blipFill>
+                  <pic:spPr>
+                    <a:xfrm>
+                      <a:off x="0" y="0"/>
+                      <a:ext cx="5760720" cy="2099945"/>
+                    </a:xfrm>
+                    <a:prstGeom prst="rect">
+                      <a:avLst/>
+                    </a:prstGeom>
+                  </pic:spPr>
+                </pic:pic>
+              </a:graphicData>
+            </a:graphic>
+          </wp:inline>
+        </w:drawing>
+      </w:r>
+    </w:p>
+    <w:p>
+      <w:pPr>
+        <w:rPr>
+          <w:lang w:val="en-CA"/>
+        </w:rPr>
+      </w:pPr>
+      <w:r>
+        <w:rPr>
+          <w:noProof/>
+        </w:rPr>
+        <w:drawing>
+          <wp:inline distT="0" distB="0" distL="0" distR="0" wp14:anchorId="1695B5E7" wp14:editId="08701A31">
+            <wp:extent cx="5400675" cy="2733675"/>
+            <wp:effectExtent l="0" t="0" r="9525" b="9525"/>
+            <wp:docPr id="8" name="Grafik 8"/>
+            <wp:cNvGraphicFramePr>
+              <a:graphicFrameLocks xmlns:a="http://schemas.openxmlformats.org/drawingml/2006/main" noChangeAspect="1"/>
+            </wp:cNvGraphicFramePr>
+            <a:graphic xmlns:a="http://schemas.openxmlformats.org/drawingml/2006/main">
+              <a:graphicData uri="http://schemas.openxmlformats.org/drawingml/2006/picture">
+                <pic:pic xmlns:pic="http://schemas.openxmlformats.org/drawingml/2006/picture">
+                  <pic:nvPicPr>
+                    <pic:cNvPr id="1" name=""/>
+                    <pic:cNvPicPr/>
+                  </pic:nvPicPr>
+                  <pic:blipFill>
+                    <a:blip r:embed="rId11"/>
+                    <a:stretch>
+                      <a:fillRect/>
+                    </a:stretch>
+                  </pic:blipFill>
+                  <pic:spPr>
+                    <a:xfrm>
+                      <a:off x="0" y="0"/>
+                      <a:ext cx="5400675" cy="2733675"/>
+                    </a:xfrm>
+                    <a:prstGeom prst="rect">
+                      <a:avLst/>
+                    </a:prstGeom>
+                  </pic:spPr>
+                </pic:pic>
+              </a:graphicData>
+            </a:graphic>
+          </wp:inline>
+        </w:drawing>
+      </w:r>
     </w:p>
     <w:sectPr>
       <w:pgSz w:w="11906" w:h="16838"/>

</xml_diff>